<commit_message>
Removed cadwire references in figures
</commit_message>
<xml_diff>
--- a/README.docx
+++ b/README.docx
@@ -8,13 +8,7 @@
         <w:jc w:val="center"/>
       </w:pPr>
       <w:r>
-        <w:t xml:space="preserve">User Guide for </w:t>
-      </w:r>
-      <w:r>
-        <w:t>BRAIDS</w:t>
-      </w:r>
-      <w:r>
-        <w:t xml:space="preserve"> </w:t>
+        <w:t xml:space="preserve">User Guide for BRAIDS </w:t>
       </w:r>
     </w:p>
     <w:p>
@@ -53,18 +47,7 @@
       </w:r>
       <w:r>
         <w:tab/>
-      </w:r>
-      <w:r>
-        <w:t>March</w:t>
-      </w:r>
-      <w:r>
-        <w:t xml:space="preserve"> </w:t>
-      </w:r>
-      <w:r>
-        <w:t>3</w:t>
-      </w:r>
-      <w:r>
-        <w:t>, 2025</w:t>
+        <w:t>March 3, 2025</w:t>
       </w:r>
     </w:p>
     <w:p/>
@@ -113,19 +96,15 @@
     </w:p>
     <w:p>
       <w:r>
-        <w:t>BRAIDS</w:t>
-      </w:r>
-      <w:r>
-        <w:t xml:space="preserve"> is a Maya Python script for the automated generation of DNA helices on the edges of custom mesh wireframes. It enables the design of DNA strands for the construction of custom DNA nanostructures. It is an implementation of the top-down </w:t>
-      </w:r>
-      <w:r>
-        <w:t>BRAIDS</w:t>
-      </w:r>
-      <w:r>
-        <w:t xml:space="preserve"> design </w:t>
-      </w:r>
-      <w:r>
-        <w:t xml:space="preserve">strategy introduced by Wang et at. in their manuscript titled “Automated design of scaffold-free DNA wireframe nanostructures“. The distributed package contains the following files: </w:t>
+        <w:t xml:space="preserve">BRAIDS is a Maya Python script for the automated generation of DNA helices on the edges of custom mesh wireframes. It enables the design of DNA strands for the construction of custom DNA nanostructures. It is an implementation of the top-down BRAIDS design strategy introduced by Wang et at. in their manuscript titled “Automated design of scaffold-free DNA wireframe </w:t>
+      </w:r>
+      <w:proofErr w:type="gramStart"/>
+      <w:r>
+        <w:t>nanostructures“</w:t>
+      </w:r>
+      <w:proofErr w:type="gramEnd"/>
+      <w:r>
+        <w:t xml:space="preserve">. The distributed package contains the following files: </w:t>
       </w:r>
     </w:p>
     <w:p>
@@ -137,10 +116,7 @@
         <w:spacing w:after="0"/>
       </w:pPr>
       <w:r>
-        <w:t>braids</w:t>
-      </w:r>
-      <w:r>
-        <w:t>.py (the main python script for the 2016 version of Autodesk Maya)</w:t>
+        <w:t>braids.py (the main python script for the 2016 version of Autodesk Maya)</w:t>
       </w:r>
     </w:p>
     <w:p>
@@ -152,13 +128,7 @@
         <w:spacing w:after="0"/>
       </w:pPr>
       <w:r>
-        <w:t xml:space="preserve">README.docx (this documentation for the 2016 version of </w:t>
-      </w:r>
-      <w:r>
-        <w:t>BRAIDS</w:t>
-      </w:r>
-      <w:r>
-        <w:t>)</w:t>
+        <w:t>README.docx (this documentation for the 2016 version of BRAIDS)</w:t>
       </w:r>
     </w:p>
     <w:p>
@@ -170,19 +140,7 @@
         <w:spacing w:after="0"/>
       </w:pPr>
       <w:r>
-        <w:t xml:space="preserve">cube.obj (an optional </w:t>
-      </w:r>
-      <w:r>
-        <w:t xml:space="preserve">cube model </w:t>
-      </w:r>
-      <w:r>
-        <w:t xml:space="preserve">to test the </w:t>
-      </w:r>
-      <w:r>
-        <w:t>BRAIDS</w:t>
-      </w:r>
-      <w:r>
-        <w:t xml:space="preserve"> on)</w:t>
+        <w:t>cube.obj (an optional cube model to test the BRAIDS on)</w:t>
       </w:r>
     </w:p>
     <w:p>
@@ -194,16 +152,7 @@
         <w:spacing w:after="0"/>
       </w:pPr>
       <w:r>
-        <w:t>braids</w:t>
-      </w:r>
-      <w:r>
-        <w:t>_maya_2024.py (</w:t>
-      </w:r>
-      <w:r>
-        <w:t>BRAIDS</w:t>
-      </w:r>
-      <w:r>
-        <w:t xml:space="preserve"> with a minor update to be able to run on Autodesk Maya 2024)</w:t>
+        <w:t>braids_maya_2024.py (BRAIDS with a minor update to be able to run on Autodesk Maya 2024)</w:t>
       </w:r>
     </w:p>
     <w:p>
@@ -222,16 +171,7 @@
       </w:r>
       <w:proofErr w:type="spellEnd"/>
       <w:r>
-        <w:t xml:space="preserve"> compilati</w:t>
-      </w:r>
-      <w:r>
-        <w:t xml:space="preserve">on for Autodesk Maya 2024, to support </w:t>
-      </w:r>
-      <w:r>
-        <w:t>BRAIDS</w:t>
-      </w:r>
-      <w:r>
-        <w:t xml:space="preserve"> Maya 2024)</w:t>
+        <w:t xml:space="preserve"> compilation for Autodesk Maya 2024, to support BRAIDS Maya 2024)</w:t>
       </w:r>
     </w:p>
     <w:p/>
@@ -247,25 +187,7 @@
     </w:p>
     <w:p>
       <w:r>
-        <w:t>BRAIDS</w:t>
-      </w:r>
-      <w:r>
-        <w:t xml:space="preserve"> has been extensively tested for Autodesk Maya 2016 and the instructions herein are for the 2016 version of Maya. Check the Autodesk website on how to download and install</w:t>
-      </w:r>
-      <w:r>
-        <w:t xml:space="preserve"> Maya (https://www.autodesk.com/uk/products/maya/overview?term=1-YEAR&amp;tab=subscription). Autodesk provides student/academic licenses for Maya and </w:t>
-      </w:r>
-      <w:r>
-        <w:t>BRAIDS</w:t>
-      </w:r>
-      <w:r>
-        <w:t xml:space="preserve"> does not require more Maya functionalities than those provided in the student license. Additionally, </w:t>
-      </w:r>
-      <w:r>
-        <w:t>BRAIDS</w:t>
-      </w:r>
-      <w:r>
-        <w:t xml:space="preserve"> uses </w:t>
+        <w:t xml:space="preserve">BRAIDS has been extensively tested for Autodesk Maya 2016 and the instructions herein are for the 2016 version of Maya. Check the Autodesk website on how to download and install Maya (https://www.autodesk.com/uk/products/maya/overview?term=1-YEAR&amp;tab=subscription). Autodesk provides student/academic licenses for Maya and BRAIDS does not require more Maya functionalities than those provided in the student license. Additionally, BRAIDS uses </w:t>
       </w:r>
       <w:proofErr w:type="spellStart"/>
       <w:r>
@@ -311,10 +233,7 @@
       </w:r>
       <w:proofErr w:type="spellEnd"/>
       <w:r>
-        <w:t xml:space="preserve"> for Maya 2016 on the Windows platform only and requires the Visua</w:t>
-      </w:r>
-      <w:r>
-        <w:t xml:space="preserve">l C++ Redistributable Packages for Visual Studio 2013 available at </w:t>
+        <w:t xml:space="preserve"> for Maya 2016 on the Windows platform only and requires the Visual C++ Redistributable Packages for Visual Studio 2013 available at </w:t>
       </w:r>
       <w:hyperlink r:id="rId8">
         <w:r>
@@ -331,22 +250,7 @@
     </w:p>
     <w:p>
       <w:r>
-        <w:t>As the student version of Maya 2016 is not</w:t>
-      </w:r>
-      <w:r>
-        <w:t xml:space="preserve"> available, we have provided in this package a modified version of </w:t>
-      </w:r>
-      <w:r>
-        <w:t>BRAIDS</w:t>
-      </w:r>
-      <w:r>
-        <w:t xml:space="preserve"> that works on Autodesk 2024, named </w:t>
-      </w:r>
-      <w:r>
-        <w:t>braids</w:t>
-      </w:r>
-      <w:r>
-        <w:t xml:space="preserve">_maya_2024.py and a compilation of </w:t>
+        <w:t xml:space="preserve">As the student version of Maya 2016 is not available, we have provided in this package a modified version of BRAIDS that works on Autodesk 2024, named braids_maya_2024.py and a compilation of </w:t>
       </w:r>
       <w:proofErr w:type="spellStart"/>
       <w:r>
@@ -354,36 +258,12 @@
       </w:r>
       <w:proofErr w:type="spellEnd"/>
       <w:r>
-        <w:t xml:space="preserve"> for Maya 2024 on windows. </w:t>
-      </w:r>
-      <w:r>
-        <w:t>BRAIDS</w:t>
-      </w:r>
-      <w:r>
-        <w:t xml:space="preserve"> for Maya 2024 only modifies </w:t>
-      </w:r>
-      <w:r>
-        <w:t>deprecated</w:t>
-      </w:r>
-      <w:r>
-        <w:t xml:space="preserve"> string finding functio</w:t>
-      </w:r>
-      <w:r>
-        <w:t xml:space="preserve">ns of </w:t>
-      </w:r>
-      <w:r>
-        <w:t>BRAIDS</w:t>
-      </w:r>
-      <w:r>
-        <w:t xml:space="preserve"> for Maya 2016 and is functionally equivalent to it. It has been smoke tested on simple models. </w:t>
-      </w:r>
-    </w:p>
-    <w:p>
-      <w:r>
-        <w:t>BRAIDS</w:t>
-      </w:r>
-      <w:r>
-        <w:t xml:space="preserve"> is licensed under the MIT license. </w:t>
+        <w:t xml:space="preserve"> for Maya 2024 on windows. BRAIDS for Maya 2024 only modifies deprecated string finding functions of BRAIDS for Maya 2016 and is functionally equivalent to it. It has been smoke tested on simple models. </w:t>
+      </w:r>
+    </w:p>
+    <w:p>
+      <w:r>
+        <w:t xml:space="preserve">BRAIDS is licensed under the MIT license. </w:t>
       </w:r>
     </w:p>
     <w:p>
@@ -405,16 +285,7 @@
       </w:r>
       <w:proofErr w:type="spellEnd"/>
       <w:r>
-        <w:t xml:space="preserve"> are installed, installing </w:t>
-      </w:r>
-      <w:r>
-        <w:t>BRAIDS</w:t>
-      </w:r>
-      <w:r>
-        <w:t xml:space="preserve"> takes a few minutes on a norm</w:t>
-      </w:r>
-      <w:r>
-        <w:t xml:space="preserve">al desktop computer. (Installing Maya may take up to an hour, while </w:t>
+        <w:t xml:space="preserve"> are installed, installing BRAIDS takes a few minutes on a normal desktop computer. (Installing Maya may take up to an hour, while </w:t>
       </w:r>
       <w:proofErr w:type="spellStart"/>
       <w:r>
@@ -446,10 +317,7 @@
       </w:r>
       <w:proofErr w:type="spellEnd"/>
       <w:r>
-        <w:t xml:space="preserve"> contains a “Helix” menu,</w:t>
-      </w:r>
-      <w:r>
-        <w:t xml:space="preserve"> as indicated in the red rectangular box in Figure 1. If </w:t>
+        <w:t xml:space="preserve"> contains a “Helix” menu, as indicated in the red rectangular box in Figure 1. If </w:t>
       </w:r>
       <w:proofErr w:type="spellStart"/>
       <w:r>
@@ -461,13 +329,7 @@
       </w:r>
       <w:r>
         <w:lastRenderedPageBreak/>
-        <w:t xml:space="preserve">you can setup </w:t>
-      </w:r>
-      <w:r>
-        <w:t>BRAIDS</w:t>
-      </w:r>
-      <w:r>
-        <w:t xml:space="preserve"> for use. Otherwise, consult the </w:t>
+        <w:t xml:space="preserve">you can setup BRAIDS for use. Otherwise, consult the </w:t>
       </w:r>
       <w:proofErr w:type="spellStart"/>
       <w:r>
@@ -502,21 +364,21 @@
           <w:noProof/>
         </w:rPr>
         <w:drawing>
-          <wp:inline distT="0" distB="0" distL="0" distR="0" wp14:anchorId="3BCA1255" wp14:editId="522E2450">
+          <wp:inline distT="0" distB="0" distL="0" distR="0" wp14:anchorId="4F9D5A26" wp14:editId="629850D3">
             <wp:extent cx="5943600" cy="3990975"/>
             <wp:effectExtent l="0" t="0" r="0" b="0"/>
-            <wp:docPr id="29" name="image15.png"/>
+            <wp:docPr id="53" name="image19.png"/>
             <wp:cNvGraphicFramePr/>
             <a:graphic xmlns:a="http://schemas.openxmlformats.org/drawingml/2006/main">
               <a:graphicData uri="http://schemas.openxmlformats.org/drawingml/2006/picture">
                 <pic:pic xmlns:pic="http://schemas.openxmlformats.org/drawingml/2006/picture">
                   <pic:nvPicPr>
-                    <pic:cNvPr id="0" name="image15.png"/>
+                    <pic:cNvPr id="0" name="image19.png"/>
                     <pic:cNvPicPr preferRelativeResize="0"/>
                   </pic:nvPicPr>
                   <pic:blipFill>
                     <a:blip r:embed="rId9"/>
-                    <a:srcRect b="9697"/>
+                    <a:srcRect b="9696"/>
                     <a:stretch>
                       <a:fillRect/>
                     </a:stretch>
@@ -583,46 +445,13 @@
           <w:sz w:val="18"/>
           <w:szCs w:val="18"/>
         </w:rPr>
-        <w:t xml:space="preserve"> menu and  opening the Script Editor</w:t>
+        <w:t xml:space="preserve"> menu and opening the Script Editor</w:t>
       </w:r>
     </w:p>
     <w:p/>
     <w:p>
       <w:r>
-        <w:t xml:space="preserve">To use </w:t>
-      </w:r>
-      <w:r>
-        <w:t>BRAIDS</w:t>
-      </w:r>
-      <w:r>
-        <w:t xml:space="preserve">, first load the </w:t>
-      </w:r>
-      <w:r>
-        <w:t>braids</w:t>
-      </w:r>
-      <w:r>
-        <w:t xml:space="preserve">.py into the script editor. The Script Editor can be opened by clicking on the Script Editor Button in the lower right corner (see Figure 1.) To load </w:t>
-      </w:r>
-      <w:r>
-        <w:t>BRAIDS</w:t>
-      </w:r>
-      <w:r>
-        <w:t xml:space="preserve"> into the script editor</w:t>
-      </w:r>
-      <w:r>
-        <w:t xml:space="preserve">, choose File-&gt;Load Script in the Script Editor (Figure 2.) and open </w:t>
-      </w:r>
-      <w:r>
-        <w:t>braids</w:t>
-      </w:r>
-      <w:r>
-        <w:t xml:space="preserve">.py from its location (Figure 3). Once </w:t>
-      </w:r>
-      <w:r>
-        <w:t>braids</w:t>
-      </w:r>
-      <w:r>
-        <w:t>.py is loaded into the Script Editor, its Python code will be displayed in the Python tab of the Script Editor (Figure 4).</w:t>
+        <w:t>To use BRAIDS, first load the braids.py into the script editor. The Script Editor can be opened by clicking on the Script Editor Button in the lower right corner (see Figure 1.) To load BRAIDS into the script editor, choose File-&gt;Load Script in the Script Editor (Figure 2.) and open braids.py from its location (Figure 3). Once braids.py is loaded into the Script Editor, its Python code will be displayed in the Python tab of the Script Editor (Figure 4).</w:t>
       </w:r>
     </w:p>
     <w:p/>
@@ -636,16 +465,16 @@
         </w:rPr>
         <w:lastRenderedPageBreak/>
         <w:drawing>
-          <wp:inline distT="0" distB="0" distL="0" distR="0" wp14:anchorId="4F33FE4F" wp14:editId="18AFF019">
+          <wp:inline distT="0" distB="0" distL="0" distR="0" wp14:anchorId="08619382" wp14:editId="2264A870">
             <wp:extent cx="5943600" cy="5306060"/>
             <wp:effectExtent l="0" t="0" r="0" b="0"/>
-            <wp:docPr id="31" name="image5.png"/>
+            <wp:docPr id="55" name="image21.png"/>
             <wp:cNvGraphicFramePr/>
             <a:graphic xmlns:a="http://schemas.openxmlformats.org/drawingml/2006/main">
               <a:graphicData uri="http://schemas.openxmlformats.org/drawingml/2006/picture">
                 <pic:pic xmlns:pic="http://schemas.openxmlformats.org/drawingml/2006/picture">
                   <pic:nvPicPr>
-                    <pic:cNvPr id="0" name="image5.png"/>
+                    <pic:cNvPr id="0" name="image21.png"/>
                     <pic:cNvPicPr preferRelativeResize="0"/>
                   </pic:nvPicPr>
                   <pic:blipFill>
@@ -696,36 +525,25 @@
           <w:sz w:val="18"/>
           <w:szCs w:val="18"/>
         </w:rPr>
-        <w:t>Figure 2</w:t>
-      </w:r>
-      <w:r>
-        <w:rPr>
-          <w:i/>
-          <w:color w:val="44546A"/>
-          <w:sz w:val="18"/>
-          <w:szCs w:val="18"/>
-        </w:rPr>
-        <w:t xml:space="preserve">: Loading </w:t>
-      </w:r>
-      <w:proofErr w:type="spellStart"/>
-      <w:r>
-        <w:rPr>
-          <w:i/>
-          <w:color w:val="44546A"/>
-          <w:sz w:val="18"/>
-          <w:szCs w:val="18"/>
-        </w:rPr>
-        <w:t>Cadware</w:t>
-      </w:r>
-      <w:proofErr w:type="spellEnd"/>
-      <w:r>
-        <w:rPr>
-          <w:i/>
-          <w:color w:val="44546A"/>
-          <w:sz w:val="18"/>
-          <w:szCs w:val="18"/>
-        </w:rPr>
-        <w:t xml:space="preserve"> into the Script Editor</w:t>
+        <w:t xml:space="preserve">Figure 2: Loading </w:t>
+      </w:r>
+      <w:r>
+        <w:rPr>
+          <w:i/>
+          <w:color w:val="44546A"/>
+          <w:sz w:val="18"/>
+          <w:szCs w:val="18"/>
+        </w:rPr>
+        <w:t xml:space="preserve">BRAIDS </w:t>
+      </w:r>
+      <w:r>
+        <w:rPr>
+          <w:i/>
+          <w:color w:val="44546A"/>
+          <w:sz w:val="18"/>
+          <w:szCs w:val="18"/>
+        </w:rPr>
+        <w:t>into the Script Editor</w:t>
       </w:r>
     </w:p>
     <w:p/>
@@ -737,26 +555,24 @@
         <w:keepNext/>
       </w:pPr>
       <w:r>
-        <w:rPr>
-          <w:noProof/>
-        </w:rPr>
         <w:lastRenderedPageBreak/>
         <w:drawing>
-          <wp:inline distT="0" distB="0" distL="0" distR="0" wp14:anchorId="309AA8EE" wp14:editId="384F6EA1">
-            <wp:extent cx="5943600" cy="3463290"/>
+          <wp:inline distT="0" distB="0" distL="0" distR="0" wp14:anchorId="48CE6B33" wp14:editId="5EA28005">
+            <wp:extent cx="5943600" cy="2844165"/>
             <wp:effectExtent l="0" t="0" r="0" b="0"/>
-            <wp:docPr id="30" name="image7.png"/>
-            <wp:cNvGraphicFramePr/>
+            <wp:docPr id="1" name="Picture 1"/>
+            <wp:cNvGraphicFramePr>
+              <a:graphicFrameLocks xmlns:a="http://schemas.openxmlformats.org/drawingml/2006/main" noChangeAspect="1"/>
+            </wp:cNvGraphicFramePr>
             <a:graphic xmlns:a="http://schemas.openxmlformats.org/drawingml/2006/main">
               <a:graphicData uri="http://schemas.openxmlformats.org/drawingml/2006/picture">
                 <pic:pic xmlns:pic="http://schemas.openxmlformats.org/drawingml/2006/picture">
                   <pic:nvPicPr>
-                    <pic:cNvPr id="0" name="image7.png"/>
-                    <pic:cNvPicPr preferRelativeResize="0"/>
+                    <pic:cNvPr id="1" name=""/>
+                    <pic:cNvPicPr/>
                   </pic:nvPicPr>
                   <pic:blipFill>
                     <a:blip r:embed="rId11"/>
-                    <a:srcRect/>
                     <a:stretch>
                       <a:fillRect/>
                     </a:stretch>
@@ -764,12 +580,11 @@
                   <pic:spPr>
                     <a:xfrm>
                       <a:off x="0" y="0"/>
-                      <a:ext cx="5943600" cy="3463290"/>
+                      <a:ext cx="5943600" cy="2844165"/>
                     </a:xfrm>
                     <a:prstGeom prst="rect">
                       <a:avLst/>
                     </a:prstGeom>
-                    <a:ln/>
                   </pic:spPr>
                 </pic:pic>
               </a:graphicData>
@@ -802,39 +617,12 @@
           <w:sz w:val="18"/>
           <w:szCs w:val="18"/>
         </w:rPr>
-        <w:t xml:space="preserve">Figure 3: Opening </w:t>
-      </w:r>
-      <w:r>
-        <w:rPr>
-          <w:i/>
-          <w:color w:val="44546A"/>
-          <w:sz w:val="18"/>
-          <w:szCs w:val="18"/>
-        </w:rPr>
-        <w:t>braids</w:t>
-      </w:r>
-      <w:r>
-        <w:rPr>
-          <w:i/>
-          <w:color w:val="44546A"/>
-          <w:sz w:val="18"/>
-          <w:szCs w:val="18"/>
-        </w:rPr>
-        <w:t>.py</w:t>
-      </w:r>
-    </w:p>
-    <w:p>
-      <w:r>
-        <w:t xml:space="preserve">To run </w:t>
-      </w:r>
-      <w:r>
-        <w:t>braids</w:t>
-      </w:r>
-      <w:r>
-        <w:t>.py, select all (CTRL-A) the Python code in the Script Editor and click on Command-&gt;Execute or press CTRL-ENTER keyboard combination. However, it is better to save the script to shelf, as shown in Figures 4 and 5, for continuous use.  Once th</w:t>
-      </w:r>
-      <w:r>
-        <w:t>e script has been saved to the Maya Shelf, it appears as an icon shown in the red rectangular box in Figure 6.</w:t>
+        <w:t>Figure 3: Opening braids.py</w:t>
+      </w:r>
+    </w:p>
+    <w:p>
+      <w:r>
+        <w:t>To run braids.py, select all (CTRL-A) the Python code in the Script Editor and click on Command-&gt;Execute or press CTRL-ENTER keyboard combination. However, it is better to save the script to shelf, as shown in Figures 4 and 5, for continuous use.  Once the script has been saved to the Maya Shelf, it appears as an icon shown in the red rectangular box in Figure 6.</w:t>
       </w:r>
     </w:p>
     <w:p/>
@@ -849,16 +637,16 @@
         </w:rPr>
         <w:lastRenderedPageBreak/>
         <w:drawing>
-          <wp:inline distT="0" distB="0" distL="0" distR="0" wp14:anchorId="5A53EADB" wp14:editId="6065C1A0">
+          <wp:inline distT="0" distB="0" distL="0" distR="0" wp14:anchorId="22FB1ACF" wp14:editId="1640450D">
             <wp:extent cx="5943600" cy="5306060"/>
             <wp:effectExtent l="0" t="0" r="0" b="0"/>
-            <wp:docPr id="33" name="image4.png"/>
+            <wp:docPr id="57" name="image18.png"/>
             <wp:cNvGraphicFramePr/>
             <a:graphic xmlns:a="http://schemas.openxmlformats.org/drawingml/2006/main">
               <a:graphicData uri="http://schemas.openxmlformats.org/drawingml/2006/picture">
                 <pic:pic xmlns:pic="http://schemas.openxmlformats.org/drawingml/2006/picture">
                   <pic:nvPicPr>
-                    <pic:cNvPr id="0" name="image4.png"/>
+                    <pic:cNvPr id="0" name="image18.png"/>
                     <pic:cNvPicPr preferRelativeResize="0"/>
                   </pic:nvPicPr>
                   <pic:blipFill>
@@ -918,14 +706,134 @@
         <w:keepNext/>
       </w:pPr>
       <w:r>
+        <w:drawing>
+          <wp:inline distT="0" distB="0" distL="0" distR="0" wp14:anchorId="7ABF916E" wp14:editId="5A21A049">
+            <wp:extent cx="2495898" cy="1752845"/>
+            <wp:effectExtent l="0" t="0" r="0" b="0"/>
+            <wp:docPr id="2" name="Picture 2"/>
+            <wp:cNvGraphicFramePr>
+              <a:graphicFrameLocks xmlns:a="http://schemas.openxmlformats.org/drawingml/2006/main" noChangeAspect="1"/>
+            </wp:cNvGraphicFramePr>
+            <a:graphic xmlns:a="http://schemas.openxmlformats.org/drawingml/2006/main">
+              <a:graphicData uri="http://schemas.openxmlformats.org/drawingml/2006/picture">
+                <pic:pic xmlns:pic="http://schemas.openxmlformats.org/drawingml/2006/picture">
+                  <pic:nvPicPr>
+                    <pic:cNvPr id="1" name=""/>
+                    <pic:cNvPicPr/>
+                  </pic:nvPicPr>
+                  <pic:blipFill>
+                    <a:blip r:embed="rId13"/>
+                    <a:stretch>
+                      <a:fillRect/>
+                    </a:stretch>
+                  </pic:blipFill>
+                  <pic:spPr>
+                    <a:xfrm>
+                      <a:off x="0" y="0"/>
+                      <a:ext cx="2495898" cy="1752845"/>
+                    </a:xfrm>
+                    <a:prstGeom prst="rect">
+                      <a:avLst/>
+                    </a:prstGeom>
+                  </pic:spPr>
+                </pic:pic>
+              </a:graphicData>
+            </a:graphic>
+          </wp:inline>
+        </w:drawing>
+      </w:r>
+    </w:p>
+    <w:p>
+      <w:pPr>
+        <w:pBdr>
+          <w:top w:val="nil"/>
+          <w:left w:val="nil"/>
+          <w:bottom w:val="nil"/>
+          <w:right w:val="nil"/>
+          <w:between w:val="nil"/>
+        </w:pBdr>
+        <w:spacing w:after="200" w:line="240" w:lineRule="auto"/>
+        <w:rPr>
+          <w:color w:val="44546A"/>
+          <w:sz w:val="18"/>
+          <w:szCs w:val="18"/>
+        </w:rPr>
+      </w:pPr>
+      <w:r>
+        <w:rPr>
+          <w:i/>
+          <w:color w:val="44546A"/>
+          <w:sz w:val="18"/>
+          <w:szCs w:val="18"/>
+        </w:rPr>
+        <w:t>Figure 5: Entering a shelf name for script</w:t>
+      </w:r>
+      <w:r>
+        <w:rPr>
+          <w:i/>
+          <w:color w:val="44546A"/>
+          <w:sz w:val="18"/>
+          <w:szCs w:val="18"/>
+        </w:rPr>
+        <w:t xml:space="preserve">. </w:t>
+      </w:r>
+      <w:r>
+        <w:rPr>
+          <w:color w:val="44546A"/>
+          <w:sz w:val="18"/>
+          <w:szCs w:val="18"/>
+        </w:rPr>
+        <w:t>The above snapshot was made in Maya 2024.</w:t>
+      </w:r>
+      <w:r>
+        <w:rPr>
+          <w:color w:val="44546A"/>
+          <w:sz w:val="18"/>
+          <w:szCs w:val="18"/>
+        </w:rPr>
+        <w:t xml:space="preserve"> </w:t>
+      </w:r>
+      <w:r>
+        <w:rPr>
+          <w:color w:val="44546A"/>
+          <w:sz w:val="18"/>
+          <w:szCs w:val="18"/>
+        </w:rPr>
+        <w:t>The screenshot here was updated due to a name change in BRAIDS.</w:t>
+      </w:r>
+    </w:p>
+    <w:p>
+      <w:pPr>
+        <w:pBdr>
+          <w:top w:val="nil"/>
+          <w:left w:val="nil"/>
+          <w:bottom w:val="nil"/>
+          <w:right w:val="nil"/>
+          <w:between w:val="nil"/>
+        </w:pBdr>
+        <w:spacing w:after="200" w:line="240" w:lineRule="auto"/>
+        <w:rPr>
+          <w:i/>
+          <w:color w:val="44546A"/>
+          <w:sz w:val="18"/>
+          <w:szCs w:val="18"/>
+        </w:rPr>
+      </w:pPr>
+    </w:p>
+    <w:p/>
+    <w:p>
+      <w:pPr>
+        <w:keepNext/>
+      </w:pPr>
+      <w:r>
         <w:rPr>
           <w:noProof/>
         </w:rPr>
         <w:drawing>
-          <wp:inline distT="0" distB="0" distL="0" distR="0" wp14:anchorId="3AC210CF" wp14:editId="420BAE70">
-            <wp:extent cx="2057400" cy="1276350"/>
+          <wp:inline distT="0" distB="0" distL="0" distR="0" wp14:anchorId="384A805B" wp14:editId="1D2AE2D3">
+            <wp:extent cx="5943600" cy="3676650"/>
             <wp:effectExtent l="0" t="0" r="0" b="0"/>
-            <wp:docPr id="32" name="image8.png"/>
+            <wp:docPr id="59" name="image8.png"/>
             <wp:cNvGraphicFramePr/>
             <a:graphic xmlns:a="http://schemas.openxmlformats.org/drawingml/2006/main">
               <a:graphicData uri="http://schemas.openxmlformats.org/drawingml/2006/picture">
@@ -935,7 +843,7 @@
                     <pic:cNvPicPr preferRelativeResize="0"/>
                   </pic:nvPicPr>
                   <pic:blipFill>
-                    <a:blip r:embed="rId13"/>
+                    <a:blip r:embed="rId14"/>
                     <a:srcRect/>
                     <a:stretch>
                       <a:fillRect/>
@@ -944,7 +852,7 @@
                   <pic:spPr>
                     <a:xfrm>
                       <a:off x="0" y="0"/>
-                      <a:ext cx="2057400" cy="1276350"/>
+                      <a:ext cx="5943600" cy="3676650"/>
                     </a:xfrm>
                     <a:prstGeom prst="rect">
                       <a:avLst/>
@@ -969,138 +877,22 @@
         </w:pBdr>
         <w:spacing w:after="200" w:line="240" w:lineRule="auto"/>
         <w:rPr>
-          <w:i/>
-          <w:color w:val="44546A"/>
-          <w:sz w:val="18"/>
-          <w:szCs w:val="18"/>
-        </w:rPr>
-      </w:pPr>
-      <w:r>
-        <w:rPr>
-          <w:i/>
-          <w:color w:val="44546A"/>
-          <w:sz w:val="18"/>
-          <w:szCs w:val="18"/>
-        </w:rPr>
-        <w:t>Figure 5: Entering a shelf name for script</w:t>
-      </w:r>
-    </w:p>
-    <w:p/>
-    <w:p>
-      <w:pPr>
-        <w:keepNext/>
-      </w:pPr>
-      <w:r>
-        <w:rPr>
-          <w:noProof/>
-        </w:rPr>
-        <w:lastRenderedPageBreak/>
-        <w:drawing>
-          <wp:inline distT="0" distB="0" distL="0" distR="0" wp14:anchorId="1EC7A52B" wp14:editId="041BDAE9">
-            <wp:extent cx="5943600" cy="3676650"/>
-            <wp:effectExtent l="0" t="0" r="0" b="0"/>
-            <wp:docPr id="4" name="Picture 4"/>
-            <wp:cNvGraphicFramePr>
-              <a:graphicFrameLocks xmlns:a="http://schemas.openxmlformats.org/drawingml/2006/main" noChangeAspect="1"/>
-            </wp:cNvGraphicFramePr>
-            <a:graphic xmlns:a="http://schemas.openxmlformats.org/drawingml/2006/main">
-              <a:graphicData uri="http://schemas.openxmlformats.org/drawingml/2006/picture">
-                <pic:pic xmlns:pic="http://schemas.openxmlformats.org/drawingml/2006/picture">
-                  <pic:nvPicPr>
-                    <pic:cNvPr id="0" name="Picture 3"/>
-                    <pic:cNvPicPr>
-                      <a:picLocks noChangeAspect="1" noChangeArrowheads="1"/>
-                    </pic:cNvPicPr>
-                  </pic:nvPicPr>
-                  <pic:blipFill>
-                    <a:blip r:embed="rId14" cstate="print">
-                      <a:extLst>
-                        <a:ext uri="{28A0092B-C50C-407E-A947-70E740481C1C}">
-                          <a14:useLocalDpi xmlns:a14="http://schemas.microsoft.com/office/drawing/2010/main" val="0"/>
-                        </a:ext>
-                      </a:extLst>
-                    </a:blip>
-                    <a:srcRect/>
-                    <a:stretch>
-                      <a:fillRect/>
-                    </a:stretch>
-                  </pic:blipFill>
-                  <pic:spPr bwMode="auto">
-                    <a:xfrm>
-                      <a:off x="0" y="0"/>
-                      <a:ext cx="5943600" cy="3676650"/>
-                    </a:xfrm>
-                    <a:prstGeom prst="rect">
-                      <a:avLst/>
-                    </a:prstGeom>
-                    <a:noFill/>
-                    <a:ln>
-                      <a:noFill/>
-                    </a:ln>
-                  </pic:spPr>
-                </pic:pic>
-              </a:graphicData>
-            </a:graphic>
-          </wp:inline>
-        </w:drawing>
-      </w:r>
-    </w:p>
-    <w:p>
-      <w:pPr>
-        <w:pBdr>
-          <w:top w:val="nil"/>
-          <w:left w:val="nil"/>
-          <w:bottom w:val="nil"/>
-          <w:right w:val="nil"/>
-          <w:between w:val="nil"/>
-        </w:pBdr>
-        <w:spacing w:after="200" w:line="240" w:lineRule="auto"/>
-        <w:rPr>
-          <w:iCs/>
-          <w:color w:val="44546A"/>
-          <w:sz w:val="18"/>
-          <w:szCs w:val="18"/>
-        </w:rPr>
-      </w:pPr>
-      <w:r>
-        <w:rPr>
-          <w:i/>
-          <w:color w:val="44546A"/>
-          <w:sz w:val="18"/>
-          <w:szCs w:val="18"/>
-        </w:rPr>
-        <w:t xml:space="preserve">Figure 6: </w:t>
-      </w:r>
-      <w:r>
-        <w:rPr>
-          <w:i/>
-          <w:color w:val="44546A"/>
-          <w:sz w:val="18"/>
-          <w:szCs w:val="18"/>
-        </w:rPr>
-        <w:t>BRAIDS</w:t>
-      </w:r>
-      <w:r>
-        <w:rPr>
-          <w:i/>
-          <w:color w:val="44546A"/>
-          <w:sz w:val="18"/>
-          <w:szCs w:val="18"/>
-        </w:rPr>
-        <w:t xml:space="preserve"> in the Maya Shelf</w:t>
-      </w:r>
-      <w:r>
-        <w:rPr>
-          <w:i/>
-          <w:color w:val="44546A"/>
-          <w:sz w:val="18"/>
-          <w:szCs w:val="18"/>
-        </w:rPr>
-        <w:t xml:space="preserve">. </w:t>
-      </w:r>
-      <w:r>
-        <w:rPr>
-          <w:iCs/>
+          <w:color w:val="44546A"/>
+          <w:sz w:val="18"/>
+          <w:szCs w:val="18"/>
+        </w:rPr>
+      </w:pPr>
+      <w:r>
+        <w:rPr>
+          <w:i/>
+          <w:color w:val="44546A"/>
+          <w:sz w:val="18"/>
+          <w:szCs w:val="18"/>
+        </w:rPr>
+        <w:t xml:space="preserve">Figure 6: BRAIDS in the Maya Shelf. </w:t>
+      </w:r>
+      <w:r>
+        <w:rPr>
           <w:color w:val="44546A"/>
           <w:sz w:val="18"/>
           <w:szCs w:val="18"/>
@@ -1142,39 +934,12 @@
     <w:p/>
     <w:p>
       <w:r>
-        <w:t xml:space="preserve">In this example, we create a DNA wireframe cube. For this purpose, we first create the cube using Maya’s polygon primitives. We then use </w:t>
-      </w:r>
-      <w:r>
-        <w:t>BRAIDS</w:t>
-      </w:r>
-      <w:r>
-        <w:t xml:space="preserve"> to generate the DNA helices corresponding to the cube edges. (Y</w:t>
-      </w:r>
-      <w:r>
-        <w:t>ou may also import the cube provided in the package using the File-&gt;import submenu.) By the end of the whole process, expect to generate a text file that contains 24 sequences for the DNA cube. The whole process should take no more than 20 minutes on a nor</w:t>
-      </w:r>
-      <w:r>
-        <w:t>mal desktop computer.</w:t>
-      </w:r>
-    </w:p>
-    <w:p>
-      <w:r>
-        <w:t>To create the cube, go</w:t>
-      </w:r>
-      <w:r>
-        <w:t xml:space="preserve"> </w:t>
-      </w:r>
-      <w:r>
-        <w:t xml:space="preserve">to Create-&gt;Polygon Primitives, and click on the </w:t>
-      </w:r>
-      <w:r>
-        <w:t>square</w:t>
-      </w:r>
-      <w:r>
-        <w:t xml:space="preserve"> on the right of the Cube menu item, as shown in Figure 7. This opens up a dialog for setting the parameters of the cube geometry. Set the Width, Height and De</w:t>
-      </w:r>
-      <w:r>
-        <w:t>pth to 10 and press create (see Figure 8)</w:t>
+        <w:t>In this example, we create a DNA wireframe cube. For this purpose, we first create the cube using Maya’s polygon primitives. We then use BRAIDS to generate the DNA helices corresponding to the cube edges. (You may also import the cube provided in the package using the File-&gt;import submenu.) By the end of the whole process, expect to generate a text file that contains 24 sequences for the DNA cube. The whole process should take no more than 20 minutes on a normal desktop computer.</w:t>
+      </w:r>
+    </w:p>
+    <w:p>
+      <w:r>
+        <w:t>To create the cube, go to Create-&gt;Polygon Primitives, and click on the square on the right of the Cube menu item, as shown in Figure 7. This opens up a dialog for setting the parameters of the cube geometry. Set the Width, Height and Depth to 10 and press create (see Figure 8)</w:t>
       </w:r>
       <w:r>
         <w:rPr>
@@ -1195,16 +960,16 @@
           <w:noProof/>
         </w:rPr>
         <w:drawing>
-          <wp:inline distT="0" distB="0" distL="0" distR="0" wp14:anchorId="6402F52C" wp14:editId="608480E9">
+          <wp:inline distT="0" distB="0" distL="0" distR="0" wp14:anchorId="114C823C" wp14:editId="3F2CF982">
             <wp:extent cx="5943600" cy="3218180"/>
             <wp:effectExtent l="0" t="0" r="0" b="0"/>
-            <wp:docPr id="34" name="image2.png"/>
+            <wp:docPr id="58" name="image20.png"/>
             <wp:cNvGraphicFramePr/>
             <a:graphic xmlns:a="http://schemas.openxmlformats.org/drawingml/2006/main">
               <a:graphicData uri="http://schemas.openxmlformats.org/drawingml/2006/picture">
                 <pic:pic xmlns:pic="http://schemas.openxmlformats.org/drawingml/2006/picture">
                   <pic:nvPicPr>
-                    <pic:cNvPr id="0" name="image2.png"/>
+                    <pic:cNvPr id="0" name="image20.png"/>
                     <pic:cNvPicPr preferRelativeResize="0"/>
                   </pic:nvPicPr>
                   <pic:blipFill>
@@ -1269,16 +1034,16 @@
         </w:rPr>
         <w:lastRenderedPageBreak/>
         <w:drawing>
-          <wp:inline distT="0" distB="0" distL="0" distR="0" wp14:anchorId="56524203" wp14:editId="2CBB3EFD">
+          <wp:inline distT="0" distB="0" distL="0" distR="0" wp14:anchorId="3B6CD588" wp14:editId="59488C0F">
             <wp:extent cx="5353050" cy="3695700"/>
             <wp:effectExtent l="0" t="0" r="0" b="0"/>
-            <wp:docPr id="37" name="image9.png"/>
+            <wp:docPr id="61" name="image16.png"/>
             <wp:cNvGraphicFramePr/>
             <a:graphic xmlns:a="http://schemas.openxmlformats.org/drawingml/2006/main">
               <a:graphicData uri="http://schemas.openxmlformats.org/drawingml/2006/picture">
                 <pic:pic xmlns:pic="http://schemas.openxmlformats.org/drawingml/2006/picture">
                   <pic:nvPicPr>
-                    <pic:cNvPr id="0" name="image9.png"/>
+                    <pic:cNvPr id="0" name="image16.png"/>
                     <pic:cNvPicPr preferRelativeResize="0"/>
                   </pic:nvPicPr>
                   <pic:blipFill>
@@ -1335,25 +1100,7 @@
     <w:p/>
     <w:p>
       <w:r>
-        <w:t xml:space="preserve">After the cube is created, select the cube by clicking on it (if it is not already selected). Once the cube is selected, press the </w:t>
-      </w:r>
-      <w:r>
-        <w:t>BRAIDS</w:t>
-      </w:r>
-      <w:r>
-        <w:t xml:space="preserve"> shelf icon (cf. Figure 6). This brings up the </w:t>
-      </w:r>
-      <w:r>
-        <w:t>BRAIDS</w:t>
-      </w:r>
-      <w:r>
-        <w:t xml:space="preserve"> dialogue shown in Figure 9. In this dialogue, press generate he</w:t>
-      </w:r>
-      <w:r>
-        <w:t>lices. If all went well, a DNA wireframe cube like the one in Figure 10 will be created. If the cube is in shaded view as in Figure 10, you can switch to wireframe view (see Figure 11) by clicking on wireframe render icon (red rectangular box in Figure 10)</w:t>
-      </w:r>
-      <w:r>
-        <w:t xml:space="preserve">. If there are issues, check for error messages in the history log of the Script Editor. </w:t>
+        <w:t xml:space="preserve">After the cube is created, select the cube by clicking on it (if it is not already selected). Once the cube is selected, press the BRAIDS shelf icon (cf. Figure 6). This brings up the BRAIDS dialogue shown in Figure 9. In this dialogue, press generate helices. If all went well, a DNA wireframe cube like the one in Figure 10 will be created. If the cube is in a shaded view as in Figure 10, you can switch to a wireframe view (see Figure 11) by clicking on the wireframe render icon (red rectangular box in Figure 10). If there are issues, check for error messages in the history log of the Script Editor. </w:t>
       </w:r>
     </w:p>
     <w:p>
@@ -1364,18 +1111,17 @@
         <w:rPr>
           <w:noProof/>
         </w:rPr>
-        <w:lastRenderedPageBreak/>
         <w:drawing>
-          <wp:inline distT="0" distB="0" distL="0" distR="0" wp14:anchorId="266C37D8" wp14:editId="20A71B55">
+          <wp:inline distT="0" distB="0" distL="0" distR="0" wp14:anchorId="4F320A7E" wp14:editId="4DC964F4">
             <wp:extent cx="1991003" cy="2229161"/>
             <wp:effectExtent l="0" t="0" r="0" b="0"/>
-            <wp:docPr id="36" name="image1.png"/>
+            <wp:docPr id="60" name="image5.png"/>
             <wp:cNvGraphicFramePr/>
             <a:graphic xmlns:a="http://schemas.openxmlformats.org/drawingml/2006/main">
               <a:graphicData uri="http://schemas.openxmlformats.org/drawingml/2006/picture">
                 <pic:pic xmlns:pic="http://schemas.openxmlformats.org/drawingml/2006/picture">
                   <pic:nvPicPr>
-                    <pic:cNvPr id="0" name="image1.png"/>
+                    <pic:cNvPr id="0" name="image5.png"/>
                     <pic:cNvPicPr preferRelativeResize="0"/>
                   </pic:nvPicPr>
                   <pic:blipFill>
@@ -1404,11 +1150,6 @@
     </w:p>
     <w:p>
       <w:pPr>
-        <w:keepNext/>
-      </w:pPr>
-    </w:p>
-    <w:p>
-      <w:pPr>
         <w:pBdr>
           <w:top w:val="nil"/>
           <w:left w:val="nil"/>
@@ -1431,25 +1172,7 @@
           <w:sz w:val="18"/>
           <w:szCs w:val="18"/>
         </w:rPr>
-        <w:t xml:space="preserve">Figure 9: </w:t>
-      </w:r>
-      <w:r>
-        <w:rPr>
-          <w:i/>
-          <w:color w:val="44546A"/>
-          <w:sz w:val="18"/>
-          <w:szCs w:val="18"/>
-        </w:rPr>
-        <w:t>BRAIDS</w:t>
-      </w:r>
-      <w:r>
-        <w:rPr>
-          <w:i/>
-          <w:color w:val="44546A"/>
-          <w:sz w:val="18"/>
-          <w:szCs w:val="18"/>
-        </w:rPr>
-        <w:t xml:space="preserve"> dialogue</w:t>
+        <w:t>Figure 9: BRAIDS dialogue</w:t>
       </w:r>
     </w:p>
     <w:p/>
@@ -1462,16 +1185,16 @@
           <w:noProof/>
         </w:rPr>
         <w:drawing>
-          <wp:inline distT="0" distB="0" distL="0" distR="0" wp14:anchorId="45D058C1" wp14:editId="64E9CBE3">
+          <wp:inline distT="0" distB="0" distL="0" distR="0" wp14:anchorId="4232D509" wp14:editId="33237F6E">
             <wp:extent cx="5943600" cy="4210050"/>
             <wp:effectExtent l="0" t="0" r="0" b="0"/>
-            <wp:docPr id="40" name="image18.png"/>
+            <wp:docPr id="64" name="image3.png"/>
             <wp:cNvGraphicFramePr/>
             <a:graphic xmlns:a="http://schemas.openxmlformats.org/drawingml/2006/main">
               <a:graphicData uri="http://schemas.openxmlformats.org/drawingml/2006/picture">
                 <pic:pic xmlns:pic="http://schemas.openxmlformats.org/drawingml/2006/picture">
                   <pic:nvPicPr>
-                    <pic:cNvPr id="0" name="image18.png"/>
+                    <pic:cNvPr id="0" name="image3.png"/>
                     <pic:cNvPicPr preferRelativeResize="0"/>
                   </pic:nvPicPr>
                   <pic:blipFill>
@@ -1539,16 +1262,16 @@
           <w:noProof/>
         </w:rPr>
         <w:drawing>
-          <wp:inline distT="0" distB="0" distL="0" distR="0" wp14:anchorId="783FB341" wp14:editId="3ECCC51E">
+          <wp:inline distT="0" distB="0" distL="0" distR="0" wp14:anchorId="73DC6B89" wp14:editId="6A165908">
             <wp:extent cx="5943600" cy="4208780"/>
             <wp:effectExtent l="0" t="0" r="0" b="0"/>
-            <wp:docPr id="38" name="image12.png"/>
+            <wp:docPr id="62" name="image6.png"/>
             <wp:cNvGraphicFramePr/>
             <a:graphic xmlns:a="http://schemas.openxmlformats.org/drawingml/2006/main">
               <a:graphicData uri="http://schemas.openxmlformats.org/drawingml/2006/picture">
                 <pic:pic xmlns:pic="http://schemas.openxmlformats.org/drawingml/2006/picture">
                   <pic:nvPicPr>
-                    <pic:cNvPr id="0" name="image12.png"/>
+                    <pic:cNvPr id="0" name="image6.png"/>
                     <pic:cNvPicPr preferRelativeResize="0"/>
                   </pic:nvPicPr>
                   <pic:blipFill>
@@ -1615,10 +1338,7 @@
     </w:p>
     <w:p>
       <w:r>
-        <w:t>Once the helices are generated, you can export the st</w:t>
-      </w:r>
-      <w:r>
-        <w:t xml:space="preserve">rands for sequence design in </w:t>
+        <w:t xml:space="preserve">Once the helices are generated, you can export the strands for sequence design in </w:t>
       </w:r>
       <w:proofErr w:type="spellStart"/>
       <w:r>
@@ -1634,16 +1354,7 @@
       </w:r>
       <w:proofErr w:type="spellEnd"/>
       <w:r>
-        <w:t xml:space="preserve"> export panel of </w:t>
-      </w:r>
-      <w:r>
-        <w:t>BRAIDS</w:t>
-      </w:r>
-      <w:r>
-        <w:t xml:space="preserve"> (see Figure 9). The exported file is an xml file that contains information about strand lengths, pairings and linkers as shown in Figures 12, 13 and </w:t>
-      </w:r>
-      <w:r>
-        <w:t xml:space="preserve">14, respectively. With the constant linker style, the gaps between the three-prime and five-prime ends of connected helices are bridged using fixed-length unpaired segments with </w:t>
+        <w:t xml:space="preserve"> export panel of BRAIDS (see Figure 9). The exported file is an xml file that contains information about strand lengths, pairings and linkers as shown in Figures 12, 13 and 14, respectively. With the constant linker style, the gaps between the three-prime and five-prime ends of connected helices are bridged using fixed-length unpaired segments with </w:t>
       </w:r>
       <w:proofErr w:type="spellStart"/>
       <w:r>
@@ -1651,10 +1362,7 @@
       </w:r>
       <w:proofErr w:type="spellEnd"/>
       <w:r>
-        <w:t xml:space="preserve"> sequence of the given linker nucleotide specified in the dialog </w:t>
-      </w:r>
-      <w:r>
-        <w:t xml:space="preserve">(Figure 9). If the variable linker type is selected, the linker length is in direct proportion to the distance between the corresponding three prime and five prime ends of the two bridged helices. </w:t>
+        <w:t xml:space="preserve"> sequence of the given linker nucleotide specified in the dialog (Figure 9). If the variable linker type is selected, the linker length is in direct proportion to the distance between the corresponding three prime and five prime ends of the two bridged helices. </w:t>
       </w:r>
     </w:p>
     <w:p>
@@ -1677,16 +1385,16 @@
         </w:rPr>
         <w:lastRenderedPageBreak/>
         <w:drawing>
-          <wp:inline distT="114300" distB="114300" distL="114300" distR="114300" wp14:anchorId="50B2D728" wp14:editId="77F4E967">
+          <wp:inline distT="114300" distB="114300" distL="114300" distR="114300" wp14:anchorId="76628841" wp14:editId="3D122B96">
             <wp:extent cx="5943600" cy="7823200"/>
             <wp:effectExtent l="0" t="0" r="0" b="0"/>
-            <wp:docPr id="39" name="image17.png"/>
+            <wp:docPr id="63" name="image2.png"/>
             <wp:cNvGraphicFramePr/>
             <a:graphic xmlns:a="http://schemas.openxmlformats.org/drawingml/2006/main">
               <a:graphicData uri="http://schemas.openxmlformats.org/drawingml/2006/picture">
                 <pic:pic xmlns:pic="http://schemas.openxmlformats.org/drawingml/2006/picture">
                   <pic:nvPicPr>
-                    <pic:cNvPr id="0" name="image17.png"/>
+                    <pic:cNvPr id="0" name="image2.png"/>
                     <pic:cNvPicPr preferRelativeResize="0"/>
                   </pic:nvPicPr>
                   <pic:blipFill>
@@ -1730,25 +1438,7 @@
           <w:sz w:val="18"/>
           <w:szCs w:val="18"/>
         </w:rPr>
-        <w:t xml:space="preserve">Figure 12:  Strand lengths of the cube from the </w:t>
-      </w:r>
-      <w:r>
-        <w:rPr>
-          <w:i/>
-          <w:color w:val="44546A"/>
-          <w:sz w:val="18"/>
-          <w:szCs w:val="18"/>
-        </w:rPr>
-        <w:t>BRAIDS</w:t>
-      </w:r>
-      <w:r>
-        <w:rPr>
-          <w:i/>
-          <w:color w:val="44546A"/>
-          <w:sz w:val="18"/>
-          <w:szCs w:val="18"/>
-        </w:rPr>
-        <w:t xml:space="preserve"> </w:t>
+        <w:t xml:space="preserve">Figure 12:  Strand lengths of the cube from the BRAIDS </w:t>
       </w:r>
       <w:proofErr w:type="spellStart"/>
       <w:r>
@@ -1791,16 +1481,16 @@
         </w:rPr>
         <w:lastRenderedPageBreak/>
         <w:drawing>
-          <wp:inline distT="114300" distB="114300" distL="114300" distR="114300" wp14:anchorId="09AB0663" wp14:editId="0120C216">
+          <wp:inline distT="114300" distB="114300" distL="114300" distR="114300" wp14:anchorId="7D1EEAA3" wp14:editId="261C648E">
             <wp:extent cx="5943600" cy="4445000"/>
             <wp:effectExtent l="0" t="0" r="0" b="0"/>
-            <wp:docPr id="41" name="image6.png"/>
+            <wp:docPr id="65" name="image4.png"/>
             <wp:cNvGraphicFramePr/>
             <a:graphic xmlns:a="http://schemas.openxmlformats.org/drawingml/2006/main">
               <a:graphicData uri="http://schemas.openxmlformats.org/drawingml/2006/picture">
                 <pic:pic xmlns:pic="http://schemas.openxmlformats.org/drawingml/2006/picture">
                   <pic:nvPicPr>
-                    <pic:cNvPr id="0" name="image6.png"/>
+                    <pic:cNvPr id="0" name="image4.png"/>
                     <pic:cNvPicPr preferRelativeResize="0"/>
                   </pic:nvPicPr>
                   <pic:blipFill>
@@ -1844,25 +1534,7 @@
           <w:sz w:val="18"/>
           <w:szCs w:val="18"/>
         </w:rPr>
-        <w:t xml:space="preserve">Figure 13:  Strand pairing information of the cube from the </w:t>
-      </w:r>
-      <w:r>
-        <w:rPr>
-          <w:i/>
-          <w:color w:val="44546A"/>
-          <w:sz w:val="18"/>
-          <w:szCs w:val="18"/>
-        </w:rPr>
-        <w:t>BRAIDS</w:t>
-      </w:r>
-      <w:r>
-        <w:rPr>
-          <w:i/>
-          <w:color w:val="44546A"/>
-          <w:sz w:val="18"/>
-          <w:szCs w:val="18"/>
-        </w:rPr>
-        <w:t xml:space="preserve"> </w:t>
+        <w:t xml:space="preserve">Figure 13:  Strand pairing information of the cube from the BRAIDS </w:t>
       </w:r>
       <w:proofErr w:type="spellStart"/>
       <w:r>
@@ -1916,16 +1588,16 @@
         </w:rPr>
         <w:lastRenderedPageBreak/>
         <w:drawing>
-          <wp:inline distT="114300" distB="114300" distL="114300" distR="114300" wp14:anchorId="60C2695B" wp14:editId="1D50BE13">
+          <wp:inline distT="114300" distB="114300" distL="114300" distR="114300" wp14:anchorId="2A4A6072" wp14:editId="0262CC7C">
             <wp:extent cx="5943600" cy="3937000"/>
             <wp:effectExtent l="0" t="0" r="0" b="0"/>
-            <wp:docPr id="42" name="image24.png"/>
+            <wp:docPr id="66" name="image9.png"/>
             <wp:cNvGraphicFramePr/>
             <a:graphic xmlns:a="http://schemas.openxmlformats.org/drawingml/2006/main">
               <a:graphicData uri="http://schemas.openxmlformats.org/drawingml/2006/picture">
                 <pic:pic xmlns:pic="http://schemas.openxmlformats.org/drawingml/2006/picture">
                   <pic:nvPicPr>
-                    <pic:cNvPr id="0" name="image24.png"/>
+                    <pic:cNvPr id="0" name="image9.png"/>
                     <pic:cNvPicPr preferRelativeResize="0"/>
                   </pic:nvPicPr>
                   <pic:blipFill>
@@ -1969,25 +1641,7 @@
           <w:sz w:val="18"/>
           <w:szCs w:val="18"/>
         </w:rPr>
-        <w:t xml:space="preserve">Figure 14: Constant T linkers of the cube from the </w:t>
-      </w:r>
-      <w:r>
-        <w:rPr>
-          <w:i/>
-          <w:color w:val="44546A"/>
-          <w:sz w:val="18"/>
-          <w:szCs w:val="18"/>
-        </w:rPr>
-        <w:t>BRAIDS</w:t>
-      </w:r>
-      <w:r>
-        <w:rPr>
-          <w:i/>
-          <w:color w:val="44546A"/>
-          <w:sz w:val="18"/>
-          <w:szCs w:val="18"/>
-        </w:rPr>
-        <w:t xml:space="preserve"> </w:t>
+        <w:t xml:space="preserve">Figure 14: Constant T linkers of the cube from the BRAIDS </w:t>
       </w:r>
       <w:proofErr w:type="spellStart"/>
       <w:r>
@@ -2023,13 +1677,7 @@
     </w:p>
     <w:p>
       <w:r>
-        <w:t xml:space="preserve">The </w:t>
-      </w:r>
-      <w:r>
-        <w:t>BRAIDS</w:t>
-      </w:r>
-      <w:r>
-        <w:t xml:space="preserve"> xml file can be imported in </w:t>
+        <w:t xml:space="preserve">The BRAIDS xml file can be imported in </w:t>
       </w:r>
       <w:proofErr w:type="spellStart"/>
       <w:r>
@@ -2047,16 +1695,16 @@
         </w:rPr>
         <w:lastRenderedPageBreak/>
         <w:drawing>
-          <wp:inline distT="114300" distB="114300" distL="114300" distR="114300" wp14:anchorId="3D98A111" wp14:editId="2367CB90">
+          <wp:inline distT="114300" distB="114300" distL="114300" distR="114300" wp14:anchorId="234B6712" wp14:editId="1EBDF5F6">
             <wp:extent cx="5438775" cy="3543300"/>
             <wp:effectExtent l="0" t="0" r="0" b="0"/>
-            <wp:docPr id="43" name="image16.png"/>
+            <wp:docPr id="67" name="image24.png"/>
             <wp:cNvGraphicFramePr/>
             <a:graphic xmlns:a="http://schemas.openxmlformats.org/drawingml/2006/main">
               <a:graphicData uri="http://schemas.openxmlformats.org/drawingml/2006/picture">
                 <pic:pic xmlns:pic="http://schemas.openxmlformats.org/drawingml/2006/picture">
                   <pic:nvPicPr>
-                    <pic:cNvPr id="0" name="image16.png"/>
+                    <pic:cNvPr id="0" name="image24.png"/>
                     <pic:cNvPicPr preferRelativeResize="0"/>
                   </pic:nvPicPr>
                   <pic:blipFill>
@@ -2119,16 +1767,7 @@
     </w:p>
     <w:p>
       <w:r>
-        <w:t xml:space="preserve">After selecting the </w:t>
-      </w:r>
-      <w:r>
-        <w:t>BRAIDS</w:t>
-      </w:r>
-      <w:r>
-        <w:t xml:space="preserve"> exported file as an input, select other structures in the input wizard as shown in Figure 16. Leave the nu</w:t>
-      </w:r>
-      <w:r>
-        <w:t>mber of units as 1.</w:t>
+        <w:t>After selecting the BRAIDS exported file as an input, select other structures in the input wizard as shown in Figure 16. Leave the number of units as 1.</w:t>
       </w:r>
     </w:p>
     <w:p>
@@ -2137,16 +1776,16 @@
           <w:noProof/>
         </w:rPr>
         <w:drawing>
-          <wp:inline distT="114300" distB="114300" distL="114300" distR="114300" wp14:anchorId="5FF92A9A" wp14:editId="74E4473C">
+          <wp:inline distT="114300" distB="114300" distL="114300" distR="114300" wp14:anchorId="78918F5E" wp14:editId="0336016A">
             <wp:extent cx="3005138" cy="3036771"/>
             <wp:effectExtent l="0" t="0" r="0" b="0"/>
-            <wp:docPr id="44" name="image21.png"/>
+            <wp:docPr id="68" name="image17.png"/>
             <wp:cNvGraphicFramePr/>
             <a:graphic xmlns:a="http://schemas.openxmlformats.org/drawingml/2006/main">
               <a:graphicData uri="http://schemas.openxmlformats.org/drawingml/2006/picture">
                 <pic:pic xmlns:pic="http://schemas.openxmlformats.org/drawingml/2006/picture">
                   <pic:nvPicPr>
-                    <pic:cNvPr id="0" name="image21.png"/>
+                    <pic:cNvPr id="0" name="image17.png"/>
                     <pic:cNvPicPr preferRelativeResize="0"/>
                   </pic:nvPicPr>
                   <pic:blipFill>
@@ -2220,16 +1859,16 @@
           <w:noProof/>
         </w:rPr>
         <w:drawing>
-          <wp:inline distT="114300" distB="114300" distL="114300" distR="114300" wp14:anchorId="748DBB36" wp14:editId="7C53EE8A">
+          <wp:inline distT="114300" distB="114300" distL="114300" distR="114300" wp14:anchorId="49E0E126" wp14:editId="532A5E00">
             <wp:extent cx="5943600" cy="3657600"/>
             <wp:effectExtent l="0" t="0" r="0" b="0"/>
-            <wp:docPr id="45" name="image19.png"/>
+            <wp:docPr id="69" name="image7.png"/>
             <wp:cNvGraphicFramePr/>
             <a:graphic xmlns:a="http://schemas.openxmlformats.org/drawingml/2006/main">
               <a:graphicData uri="http://schemas.openxmlformats.org/drawingml/2006/picture">
                 <pic:pic xmlns:pic="http://schemas.openxmlformats.org/drawingml/2006/picture">
                   <pic:nvPicPr>
-                    <pic:cNvPr id="0" name="image19.png"/>
+                    <pic:cNvPr id="0" name="image7.png"/>
                     <pic:cNvPicPr preferRelativeResize="0"/>
                   </pic:nvPicPr>
                   <pic:blipFill>
@@ -2292,10 +1931,15 @@
     </w:p>
     <w:p>
       <w:r>
-        <w:t>And again next in the Strand Pairing Information page (Figure</w:t>
-      </w:r>
-      <w:r>
-        <w:t xml:space="preserve"> 18). These are automatically captured from the XML file.</w:t>
+        <w:t xml:space="preserve">And </w:t>
+      </w:r>
+      <w:proofErr w:type="gramStart"/>
+      <w:r>
+        <w:t>again</w:t>
+      </w:r>
+      <w:proofErr w:type="gramEnd"/>
+      <w:r>
+        <w:t xml:space="preserve"> next in the Strand Pairing Information page (Figure 18). These are automatically captured from the XML file.</w:t>
       </w:r>
     </w:p>
     <w:p>
@@ -2304,16 +1948,16 @@
           <w:noProof/>
         </w:rPr>
         <w:drawing>
-          <wp:inline distT="114300" distB="114300" distL="114300" distR="114300" wp14:anchorId="3AF321F0" wp14:editId="1C69CD21">
+          <wp:inline distT="114300" distB="114300" distL="114300" distR="114300" wp14:anchorId="1B6505C3" wp14:editId="0D9AC290">
             <wp:extent cx="5776913" cy="3156935"/>
             <wp:effectExtent l="0" t="0" r="0" b="0"/>
-            <wp:docPr id="46" name="image22.png"/>
+            <wp:docPr id="70" name="image13.png"/>
             <wp:cNvGraphicFramePr/>
             <a:graphic xmlns:a="http://schemas.openxmlformats.org/drawingml/2006/main">
               <a:graphicData uri="http://schemas.openxmlformats.org/drawingml/2006/picture">
                 <pic:pic xmlns:pic="http://schemas.openxmlformats.org/drawingml/2006/picture">
                   <pic:nvPicPr>
-                    <pic:cNvPr id="0" name="image22.png"/>
+                    <pic:cNvPr id="0" name="image13.png"/>
                     <pic:cNvPicPr preferRelativeResize="0"/>
                   </pic:nvPicPr>
                   <pic:blipFill>
@@ -2381,16 +2025,16 @@
           <w:noProof/>
         </w:rPr>
         <w:drawing>
-          <wp:inline distT="114300" distB="114300" distL="114300" distR="114300" wp14:anchorId="21EF35C5" wp14:editId="70EE84AE">
+          <wp:inline distT="114300" distB="114300" distL="114300" distR="114300" wp14:anchorId="0526D50C" wp14:editId="3DC7F2D2">
             <wp:extent cx="4114800" cy="3695700"/>
             <wp:effectExtent l="0" t="0" r="0" b="0"/>
-            <wp:docPr id="47" name="image23.png"/>
+            <wp:docPr id="71" name="image22.png"/>
             <wp:cNvGraphicFramePr/>
             <a:graphic xmlns:a="http://schemas.openxmlformats.org/drawingml/2006/main">
               <a:graphicData uri="http://schemas.openxmlformats.org/drawingml/2006/picture">
                 <pic:pic xmlns:pic="http://schemas.openxmlformats.org/drawingml/2006/picture">
                   <pic:nvPicPr>
-                    <pic:cNvPr id="0" name="image23.png"/>
+                    <pic:cNvPr id="0" name="image22.png"/>
                     <pic:cNvPicPr preferRelativeResize="0"/>
                   </pic:nvPicPr>
                   <pic:blipFill>
@@ -2445,27 +2089,12 @@
           <w:sz w:val="18"/>
           <w:szCs w:val="18"/>
         </w:rPr>
-        <w:t xml:space="preserve"> import Sticky En</w:t>
-      </w:r>
-      <w:r>
-        <w:rPr>
-          <w:i/>
-          <w:color w:val="44546A"/>
-          <w:sz w:val="18"/>
-          <w:szCs w:val="18"/>
-        </w:rPr>
-        <w:t>d Matching Strategy page</w:t>
-      </w:r>
-    </w:p>
-    <w:p>
-      <w:r>
-        <w:t xml:space="preserve">In the next page (Figure 20), the </w:t>
-      </w:r>
-      <w:r>
-        <w:t>BRAIDS</w:t>
-      </w:r>
-      <w:r>
-        <w:t xml:space="preserve"> specified linkers are populated as Fixed Segments in </w:t>
+        <w:t xml:space="preserve"> import Sticky End Matching Strategy page</w:t>
+      </w:r>
+    </w:p>
+    <w:p>
+      <w:r>
+        <w:t xml:space="preserve">In the next page (Figure 20), the BRAIDS specified linkers are populated as Fixed Segments in </w:t>
       </w:r>
       <w:proofErr w:type="spellStart"/>
       <w:r>
@@ -2480,16 +2109,16 @@
         </w:rPr>
         <w:lastRenderedPageBreak/>
         <w:drawing>
-          <wp:inline distT="114300" distB="114300" distL="114300" distR="114300" wp14:anchorId="0964F74F" wp14:editId="01703AFD">
+          <wp:inline distT="114300" distB="114300" distL="114300" distR="114300" wp14:anchorId="3ABB2460" wp14:editId="386F58A8">
             <wp:extent cx="3648075" cy="3705225"/>
             <wp:effectExtent l="0" t="0" r="0" b="0"/>
-            <wp:docPr id="48" name="image20.png"/>
+            <wp:docPr id="72" name="image23.png"/>
             <wp:cNvGraphicFramePr/>
             <a:graphic xmlns:a="http://schemas.openxmlformats.org/drawingml/2006/main">
               <a:graphicData uri="http://schemas.openxmlformats.org/drawingml/2006/picture">
                 <pic:pic xmlns:pic="http://schemas.openxmlformats.org/drawingml/2006/picture">
                   <pic:nvPicPr>
-                    <pic:cNvPr id="0" name="image20.png"/>
+                    <pic:cNvPr id="0" name="image23.png"/>
                     <pic:cNvPicPr preferRelativeResize="0"/>
                   </pic:nvPicPr>
                   <pic:blipFill>
@@ -2550,10 +2179,15 @@
     <w:p/>
     <w:p>
       <w:r>
-        <w:t>Next, in the Sequence Exclusion page (Figure 21), you can add sequences yo</w:t>
-      </w:r>
-      <w:r>
-        <w:t>u wish to exclude from the sequence design space. This may include, for instance, four consecutive As, Cs, Gs or Ts. No sequences are excluded by default. Use the add button to specifically add sequences you wish to exclude.</w:t>
+        <w:t xml:space="preserve">Next, in the Sequence Exclusion page (Figure 21), you can add sequences you wish to exclude from the sequence design space. This may include, for instance, four </w:t>
+      </w:r>
+      <w:proofErr w:type="gramStart"/>
+      <w:r>
+        <w:t>consecutive</w:t>
+      </w:r>
+      <w:proofErr w:type="gramEnd"/>
+      <w:r>
+        <w:t xml:space="preserve"> As, Cs, Gs or Ts. No sequences are excluded by default. Use the add button to specifically add sequences you wish to exclude.</w:t>
       </w:r>
     </w:p>
     <w:p>
@@ -2563,16 +2197,16 @@
         </w:rPr>
         <w:lastRenderedPageBreak/>
         <w:drawing>
-          <wp:inline distT="114300" distB="114300" distL="114300" distR="114300" wp14:anchorId="4993B29C" wp14:editId="4237D514">
+          <wp:inline distT="114300" distB="114300" distL="114300" distR="114300" wp14:anchorId="22A90072" wp14:editId="4882DFF8">
             <wp:extent cx="3600450" cy="3657600"/>
             <wp:effectExtent l="0" t="0" r="0" b="0"/>
-            <wp:docPr id="25" name="image14.png"/>
+            <wp:docPr id="49" name="image12.png"/>
             <wp:cNvGraphicFramePr/>
             <a:graphic xmlns:a="http://schemas.openxmlformats.org/drawingml/2006/main">
               <a:graphicData uri="http://schemas.openxmlformats.org/drawingml/2006/picture">
                 <pic:pic xmlns:pic="http://schemas.openxmlformats.org/drawingml/2006/picture">
                   <pic:nvPicPr>
-                    <pic:cNvPr id="0" name="image14.png"/>
+                    <pic:cNvPr id="0" name="image12.png"/>
                     <pic:cNvPicPr preferRelativeResize="0"/>
                   </pic:nvPicPr>
                   <pic:blipFill>
@@ -2607,16 +2241,7 @@
           <w:sz w:val="18"/>
           <w:szCs w:val="18"/>
         </w:rPr>
-        <w:t>Figure 20:  Adding excluded s</w:t>
-      </w:r>
-      <w:r>
-        <w:rPr>
-          <w:i/>
-          <w:color w:val="44546A"/>
-          <w:sz w:val="18"/>
-          <w:szCs w:val="18"/>
-        </w:rPr>
-        <w:t xml:space="preserve">equences in </w:t>
+        <w:t xml:space="preserve">Figure 20:  Adding excluded sequences in </w:t>
       </w:r>
       <w:proofErr w:type="spellStart"/>
       <w:r>
@@ -2643,16 +2268,16 @@
         </w:rPr>
         <w:lastRenderedPageBreak/>
         <w:drawing>
-          <wp:inline distT="114300" distB="114300" distL="114300" distR="114300" wp14:anchorId="72F62D5D" wp14:editId="69374577">
+          <wp:inline distT="114300" distB="114300" distL="114300" distR="114300" wp14:anchorId="5FD6FCAA" wp14:editId="55A80236">
             <wp:extent cx="3676650" cy="3686175"/>
             <wp:effectExtent l="0" t="0" r="0" b="0"/>
-            <wp:docPr id="26" name="image13.png"/>
+            <wp:docPr id="50" name="image10.png"/>
             <wp:cNvGraphicFramePr/>
             <a:graphic xmlns:a="http://schemas.openxmlformats.org/drawingml/2006/main">
               <a:graphicData uri="http://schemas.openxmlformats.org/drawingml/2006/picture">
                 <pic:pic xmlns:pic="http://schemas.openxmlformats.org/drawingml/2006/picture">
                   <pic:nvPicPr>
-                    <pic:cNvPr id="0" name="image13.png"/>
+                    <pic:cNvPr id="0" name="image10.png"/>
                     <pic:cNvPicPr preferRelativeResize="0"/>
                   </pic:nvPicPr>
                   <pic:blipFill>
@@ -2703,10 +2328,7 @@
     </w:p>
     <w:p>
       <w:r>
-        <w:t xml:space="preserve">Click Finish to finalize the sequence </w:t>
-      </w:r>
-      <w:r>
-        <w:t>design and press Yes in the confirmation pop up. You can view the generated sequences in the bottom panel and export the sequences by clicking File -&gt; Export sequence.</w:t>
+        <w:t>Click Finish to finalize the sequence design and press Yes in the confirmation pop up. You can view the generated sequences in the bottom panel and export the sequences by clicking File -&gt; Export sequence.</w:t>
       </w:r>
     </w:p>
     <w:p>
@@ -2715,16 +2337,16 @@
           <w:noProof/>
         </w:rPr>
         <w:drawing>
-          <wp:inline distT="114300" distB="114300" distL="114300" distR="114300" wp14:anchorId="0870C9AA" wp14:editId="69F533A8">
+          <wp:inline distT="114300" distB="114300" distL="114300" distR="114300" wp14:anchorId="2969C682" wp14:editId="59F12A7D">
             <wp:extent cx="5943600" cy="3683000"/>
             <wp:effectExtent l="0" t="0" r="0" b="0"/>
-            <wp:docPr id="27" name="image3.png"/>
+            <wp:docPr id="51" name="image14.png"/>
             <wp:cNvGraphicFramePr/>
             <a:graphic xmlns:a="http://schemas.openxmlformats.org/drawingml/2006/main">
               <a:graphicData uri="http://schemas.openxmlformats.org/drawingml/2006/picture">
                 <pic:pic xmlns:pic="http://schemas.openxmlformats.org/drawingml/2006/picture">
                   <pic:nvPicPr>
-                    <pic:cNvPr id="0" name="image3.png"/>
+                    <pic:cNvPr id="0" name="image14.png"/>
                     <pic:cNvPicPr preferRelativeResize="0"/>
                   </pic:nvPicPr>
                   <pic:blipFill>
@@ -2794,16 +2416,16 @@
           <w:noProof/>
         </w:rPr>
         <w:drawing>
-          <wp:inline distT="114300" distB="114300" distL="114300" distR="114300" wp14:anchorId="7ECB9702" wp14:editId="636D25E7">
+          <wp:inline distT="114300" distB="114300" distL="114300" distR="114300" wp14:anchorId="13F7DF45" wp14:editId="273D1616">
             <wp:extent cx="4667250" cy="7267575"/>
             <wp:effectExtent l="0" t="0" r="0" b="0"/>
-            <wp:docPr id="28" name="image10.png"/>
+            <wp:docPr id="52" name="image15.png"/>
             <wp:cNvGraphicFramePr/>
             <a:graphic xmlns:a="http://schemas.openxmlformats.org/drawingml/2006/main">
               <a:graphicData uri="http://schemas.openxmlformats.org/drawingml/2006/picture">
                 <pic:pic xmlns:pic="http://schemas.openxmlformats.org/drawingml/2006/picture">
                   <pic:nvPicPr>
-                    <pic:cNvPr id="0" name="image10.png"/>
+                    <pic:cNvPr id="0" name="image15.png"/>
                     <pic:cNvPicPr preferRelativeResize="0"/>
                   </pic:nvPicPr>
                   <pic:blipFill>
@@ -2857,25 +2479,7 @@
     </w:p>
     <w:p>
       <w:r>
-        <w:t xml:space="preserve">To run </w:t>
-      </w:r>
-      <w:r>
-        <w:t>BRAIDS</w:t>
-      </w:r>
-      <w:r>
-        <w:t xml:space="preserve"> on the meshes in the manuscript “Automat</w:t>
-      </w:r>
-      <w:r>
-        <w:t xml:space="preserve">ed design of scaffold-free DNA wireframe nanostructures”, import the desired mesh obj provided in the Supplementary Data into Maya using the File-&gt;Import menu in Maya. Next select the imported mesh and generate the helices using </w:t>
-      </w:r>
-      <w:r>
-        <w:t>BRAIDS</w:t>
-      </w:r>
-      <w:r>
-        <w:t>, similar to the way</w:t>
-      </w:r>
-      <w:r>
-        <w:t xml:space="preserve"> it is done above for the cube. You may export </w:t>
+        <w:t xml:space="preserve">To run BRAIDS on the meshes in the manuscript “Automated design of scaffold-free DNA wireframe nanostructures”, import the desired mesh obj provided in the Supplementary Data into Maya using the File-&gt;Import menu in Maya. Next select the imported mesh and generate the helices using BRAIDS, similar to the way it is done above for the cube. You may export </w:t>
       </w:r>
       <w:proofErr w:type="spellStart"/>
       <w:r>
@@ -2887,10 +2491,7 @@
       </w:r>
       <w:proofErr w:type="spellStart"/>
       <w:r>
-        <w:t>U</w:t>
-      </w:r>
-      <w:r>
-        <w:t>niquimer</w:t>
+        <w:t>Uniquimer</w:t>
       </w:r>
       <w:proofErr w:type="spellEnd"/>
       <w:r>
@@ -2915,16 +2516,7 @@
       </w:r>
       <w:proofErr w:type="spellEnd"/>
       <w:r>
-        <w:t xml:space="preserve"> and follow the same process as in the c</w:t>
-      </w:r>
-      <w:r>
-        <w:t xml:space="preserve">ube to generate the helices in </w:t>
-      </w:r>
-      <w:r>
-        <w:t>BRAIDS</w:t>
-      </w:r>
-      <w:r>
-        <w:t xml:space="preserve"> and generate the sequences using </w:t>
+        <w:t xml:space="preserve"> and follow the same process as in the cube to generate the helices in BRAIDS and generate the sequences using </w:t>
       </w:r>
       <w:proofErr w:type="spellStart"/>
       <w:r>
@@ -3135,9 +2727,9 @@
 <file path=word/numbering.xml><?xml version="1.0" encoding="utf-8"?>
 <w:numbering xmlns:wpc="http://schemas.microsoft.com/office/word/2010/wordprocessingCanvas" xmlns:cx="http://schemas.microsoft.com/office/drawing/2014/chartex" xmlns:cx1="http://schemas.microsoft.com/office/drawing/2015/9/8/chartex" xmlns:cx2="http://schemas.microsoft.com/office/drawing/2015/10/21/chartex" xmlns:cx3="http://schemas.microsoft.com/office/drawing/2016/5/9/chartex" xmlns:cx4="http://schemas.microsoft.com/office/drawing/2016/5/10/chartex" xmlns:cx5="http://schemas.microsoft.com/office/drawing/2016/5/11/chartex" xmlns:cx6="http://schemas.microsoft.com/office/drawing/2016/5/12/chartex" xmlns:cx7="http://schemas.microsoft.com/office/drawing/2016/5/13/chartex" xmlns:cx8="http://schemas.microsoft.com/office/drawing/2016/5/14/chartex" xmlns:mc="http://schemas.openxmlformats.org/markup-compatibility/2006" xmlns:aink="http://schemas.microsoft.com/office/drawing/2016/ink" xmlns:am3d="http://schemas.microsoft.com/office/drawing/2017/model3d" xmlns:o="urn:schemas-microsoft-com:office:office" xmlns:r="http://schemas.openxmlformats.org/officeDocument/2006/relationships" xmlns:m="http://schemas.openxmlformats.org/officeDocument/2006/math" xmlns:v="urn:schemas-microsoft-com:vml" xmlns:wp14="http://schemas.microsoft.com/office/word/2010/wordprocessingDrawing" xmlns:wp="http://schemas.openxmlformats.org/drawingml/2006/wordprocessingDrawing" xmlns:w10="urn:schemas-microsoft-com:office:word" xmlns:w="http://schemas.openxmlformats.org/wordprocessingml/2006/main" xmlns:w14="http://schemas.microsoft.com/office/word/2010/wordml" xmlns:w15="http://schemas.microsoft.com/office/word/2012/wordml" xmlns:w16cex="http://schemas.microsoft.com/office/word/2018/wordml/cex" xmlns:w16cid="http://schemas.microsoft.com/office/word/2016/wordml/cid" xmlns:w16="http://schemas.microsoft.com/office/word/2018/wordml" xmlns:w16sdtdh="http://schemas.microsoft.com/office/word/2020/wordml/sdtdatahash" xmlns:w16se="http://schemas.microsoft.com/office/word/2015/wordml/symex" xmlns:wpg="http://schemas.microsoft.com/office/word/2010/wordprocessingGroup" xmlns:wpi="http://schemas.microsoft.com/office/word/2010/wordprocessingInk" xmlns:wne="http://schemas.microsoft.com/office/word/2006/wordml" xmlns:wps="http://schemas.microsoft.com/office/word/2010/wordprocessingShape" mc:Ignorable="w14 w15 w16se w16cid w16 w16cex w16sdtdh wp14">
   <w:abstractNum w:abstractNumId="0" w15:restartNumberingAfterBreak="0">
-    <w:nsid w:val="18274441"/>
+    <w:nsid w:val="0C8A31A7"/>
     <w:multiLevelType w:val="multilevel"/>
-    <w:tmpl w:val="7CE6E738"/>
+    <w:tmpl w:val="26A624C2"/>
     <w:lvl w:ilvl="0">
       <w:start w:val="1"/>
       <w:numFmt w:val="decimal"/>
@@ -4156,7 +3748,7 @@
 
 <file path=customXml/item1.xml><?xml version="1.0" encoding="utf-8"?>
 <go:gDocsCustomXmlDataStorage xmlns:go="http://customooxmlschemas.google.com/" xmlns:r="http://schemas.openxmlformats.org/officeDocument/2006/relationships" uri="GoogleDocsCustomDataVersion2">
-  <go:docsCustomData xmlns:go="http://customooxmlschemas.google.com/" roundtripDataSignature="AMtx7mimsD/Oy7pyXTESvERBFwKfDVcIGg==">CgMxLjAyDmgucW9qNnVwbndhZXI2Mg5oLjYyemJjM3Zud2ZycDgAciExMUF4YXRWWENzN2w4WU5DY0lacFdaNWplTGI0aTB4VkU=</go:docsCustomData>
+  <go:docsCustomData xmlns:go="http://customooxmlschemas.google.com/" roundtripDataSignature="AMtx7mjWQOC4vbpRzanyjZeEDXHjRzGqeA==">CgMxLjAyDmgucW9qNnVwbndhZXI2Mg5oLjYyemJjM3Zud2ZycDgAciExZi1VSlI1Z01ZdFpRT3dlQXRENHpJWHM4S1J5QXJVSHY=</go:docsCustomData>
 </go:gDocsCustomXmlDataStorage>
 </file>
 

</xml_diff>